<commit_message>
Adding new comments about imputation
</commit_message>
<xml_diff>
--- a/DataAnnotations.docx
+++ b/DataAnnotations.docx
@@ -291,14 +291,116 @@
       <w:r>
         <w:t>En la medida de lo posible, imputar la variable DIAS</w:t>
       </w:r>
-    </w:p>
-    <w:p>
-      <w:pPr>
-        <w:pStyle w:val="Prrafodelista"/>
-        <w:ind w:left="1440"/>
+      <w:r>
+        <w:t xml:space="preserve"> y KILOMETRAJE (posible regresión)</w:t>
+      </w:r>
+    </w:p>
+    <w:p>
+      <w:pPr>
+        <w:pStyle w:val="Prrafodelista"/>
+        <w:numPr>
+          <w:ilvl w:val="0"/>
+          <w:numId w:val="3"/>
+        </w:numPr>
+      </w:pPr>
+      <w:r>
+        <w:t>Imputar VERSION (tal vez con fecha u otras alternativas</w:t>
+      </w:r>
+      <w:proofErr w:type="gramStart"/>
+      <w:r>
+        <w:t>?</w:t>
+      </w:r>
+      <w:proofErr w:type="gramEnd"/>
+    </w:p>
+    <w:p>
+      <w:pPr>
+        <w:pStyle w:val="Prrafodelista"/>
+        <w:numPr>
+          <w:ilvl w:val="0"/>
+          <w:numId w:val="3"/>
+        </w:numPr>
+      </w:pPr>
+      <w:r>
+        <w:t>Corregir niveles de TIPO_DE_SERVICIO</w:t>
+      </w:r>
+    </w:p>
+    <w:p>
+      <w:pPr>
+        <w:pStyle w:val="Prrafodelista"/>
+        <w:numPr>
+          <w:ilvl w:val="0"/>
+          <w:numId w:val="3"/>
+        </w:numPr>
+      </w:pPr>
+      <w:r>
+        <w:t>Intentar imputar EMPRESA</w:t>
+      </w:r>
+    </w:p>
+    <w:p>
+      <w:pPr>
+        <w:pStyle w:val="Prrafodelista"/>
+        <w:numPr>
+          <w:ilvl w:val="0"/>
+          <w:numId w:val="3"/>
+        </w:numPr>
+      </w:pPr>
+      <w:r>
+        <w:lastRenderedPageBreak/>
+        <w:t>Revisar niveles DESCRIPCION_SERVICIO</w:t>
+      </w:r>
+    </w:p>
+    <w:p>
+      <w:pPr>
+        <w:pStyle w:val="Prrafodelista"/>
+        <w:numPr>
+          <w:ilvl w:val="0"/>
+          <w:numId w:val="3"/>
+        </w:numPr>
+      </w:pPr>
+      <w:r>
+        <w:t>Cuestionar DESCRIPCION_INGRESO</w:t>
+      </w:r>
+    </w:p>
+    <w:p>
+      <w:pPr>
+        <w:pStyle w:val="Prrafodelista"/>
+        <w:numPr>
+          <w:ilvl w:val="0"/>
+          <w:numId w:val="3"/>
+        </w:numPr>
+      </w:pPr>
+      <w:r>
+        <w:t>Revisar niveles ESTADO</w:t>
+      </w:r>
+    </w:p>
+    <w:p>
+      <w:pPr>
+        <w:pStyle w:val="Prrafodelista"/>
+        <w:numPr>
+          <w:ilvl w:val="0"/>
+          <w:numId w:val="3"/>
+        </w:numPr>
+      </w:pPr>
+      <w:r>
+        <w:t>Cuestionar CANTIDAD</w:t>
+      </w:r>
+    </w:p>
+    <w:p>
+      <w:pPr>
+        <w:pStyle w:val="Prrafodelista"/>
+        <w:numPr>
+          <w:ilvl w:val="0"/>
+          <w:numId w:val="3"/>
+        </w:numPr>
       </w:pPr>
       <w:bookmarkStart w:id="0" w:name="_GoBack"/>
       <w:bookmarkEnd w:id="0"/>
+    </w:p>
+    <w:p>
+      <w:pPr>
+        <w:pStyle w:val="Prrafodelista"/>
+        <w:ind w:left="1440"/>
+      </w:pPr>
     </w:p>
     <w:sectPr>
       <w:pgSz w:w="12240" w:h="15840"/>

</xml_diff>